<commit_message>
bp deel 1: omschrijving bp + start voorstudie
</commit_message>
<xml_diff>
--- a/documentatie/gegevens/Actieplan.docx
+++ b/documentatie/gegevens/Actieplan.docx
@@ -47,40 +47,77 @@
       <w:pPr>
         <w:rPr>
           <w:sz w:val="24"/>
-        </w:rPr>
-      </w:pPr>
-      <w:r>
-        <w:rPr>
-          <w:sz w:val="24"/>
+          <w:lang w:val="nl-BE"/>
+        </w:rPr>
+      </w:pPr>
+      <w:r>
+        <w:rPr>
+          <w:sz w:val="24"/>
+          <w:lang w:val="nl-BE"/>
         </w:rPr>
         <w:t>Citrix NetScaler met ShareFile en StorageZones</w:t>
       </w:r>
       <w:r>
         <w:rPr>
           <w:sz w:val="24"/>
+          <w:lang w:val="nl-BE"/>
         </w:rPr>
         <w:t xml:space="preserve"> (private</w:t>
       </w:r>
       <w:r>
         <w:rPr>
           <w:sz w:val="24"/>
-        </w:rPr>
-        <w:t xml:space="preserve"> local</w:t>
-      </w:r>
-      <w:r>
-        <w:rPr>
-          <w:sz w:val="24"/>
+          <w:lang w:val="nl-BE"/>
+        </w:rPr>
+        <w:t xml:space="preserve"> </w:t>
+      </w:r>
+      <w:proofErr w:type="spellStart"/>
+      <w:r>
+        <w:rPr>
+          <w:sz w:val="24"/>
+          <w:lang w:val="nl-BE"/>
+        </w:rPr>
+        <w:t>local</w:t>
+      </w:r>
+      <w:proofErr w:type="spellEnd"/>
+      <w:r>
+        <w:rPr>
+          <w:sz w:val="24"/>
+          <w:lang w:val="nl-BE"/>
         </w:rPr>
         <w:t xml:space="preserve"> storage)</w:t>
       </w:r>
       <w:r>
         <w:rPr>
           <w:sz w:val="24"/>
-        </w:rPr>
-        <w:t xml:space="preserve"> load balanced.</w:t>
-      </w:r>
-    </w:p>
-    <w:p/>
+          <w:lang w:val="nl-BE"/>
+        </w:rPr>
+        <w:t xml:space="preserve"> load </w:t>
+      </w:r>
+      <w:proofErr w:type="spellStart"/>
+      <w:r>
+        <w:rPr>
+          <w:sz w:val="24"/>
+          <w:lang w:val="nl-BE"/>
+        </w:rPr>
+        <w:t>balanced</w:t>
+      </w:r>
+      <w:proofErr w:type="spellEnd"/>
+      <w:r>
+        <w:rPr>
+          <w:sz w:val="24"/>
+          <w:lang w:val="nl-BE"/>
+        </w:rPr>
+        <w:t>.</w:t>
+      </w:r>
+    </w:p>
+    <w:p>
+      <w:pPr>
+        <w:rPr>
+          <w:lang w:val="nl-BE"/>
+        </w:rPr>
+      </w:pPr>
+    </w:p>
     <w:p>
       <w:pPr>
         <w:rPr>
@@ -90,6 +127,7 @@
       <w:r>
         <w:rPr>
           <w:noProof/>
+          <w:lang w:val="nl-BE"/>
         </w:rPr>
         <w:drawing>
           <wp:inline distT="0" distB="0" distL="0" distR="0" wp14:anchorId="57B7D458" wp14:editId="07777777">
@@ -109,7 +147,7 @@
                     </pic:cNvPicPr>
                   </pic:nvPicPr>
                   <pic:blipFill>
-                    <a:blip r:embed="rId5">
+                    <a:blip r:embed="rId6">
                       <a:extLst>
                         <a:ext uri="{28A0092B-C50C-407E-A947-70E740481C1C}">
                           <a14:useLocalDpi xmlns:a14="http://schemas.microsoft.com/office/drawing/2010/main" val="0"/>
@@ -183,21 +221,110 @@
         <w:rPr>
           <w:sz w:val="24"/>
           <w:szCs w:val="24"/>
-        </w:rPr>
-      </w:pPr>
-      <w:r>
-        <w:rPr>
-          <w:sz w:val="24"/>
-          <w:szCs w:val="24"/>
-        </w:rPr>
-        <w:t>NetScaler content switching virtual server (stuurt user request</w:t>
-      </w:r>
-      <w:r>
-        <w:rPr>
-          <w:sz w:val="24"/>
-          <w:szCs w:val="24"/>
-        </w:rPr>
-        <w:t>s naar de load balancer) server</w:t>
+          <w:lang w:val="nl-BE"/>
+        </w:rPr>
+      </w:pPr>
+      <w:r>
+        <w:rPr>
+          <w:sz w:val="24"/>
+          <w:szCs w:val="24"/>
+          <w:lang w:val="nl-BE"/>
+        </w:rPr>
+        <w:t xml:space="preserve">NetScaler content </w:t>
+      </w:r>
+      <w:proofErr w:type="spellStart"/>
+      <w:r>
+        <w:rPr>
+          <w:sz w:val="24"/>
+          <w:szCs w:val="24"/>
+          <w:lang w:val="nl-BE"/>
+        </w:rPr>
+        <w:t>switching</w:t>
+      </w:r>
+      <w:proofErr w:type="spellEnd"/>
+      <w:r>
+        <w:rPr>
+          <w:sz w:val="24"/>
+          <w:szCs w:val="24"/>
+          <w:lang w:val="nl-BE"/>
+        </w:rPr>
+        <w:t xml:space="preserve"> virtual server (stuurt user </w:t>
+      </w:r>
+      <w:proofErr w:type="spellStart"/>
+      <w:r>
+        <w:rPr>
+          <w:sz w:val="24"/>
+          <w:szCs w:val="24"/>
+          <w:lang w:val="nl-BE"/>
+        </w:rPr>
+        <w:t>request</w:t>
+      </w:r>
+      <w:r>
+        <w:rPr>
+          <w:sz w:val="24"/>
+          <w:szCs w:val="24"/>
+          <w:lang w:val="nl-BE"/>
+        </w:rPr>
+        <w:t>s</w:t>
+      </w:r>
+      <w:proofErr w:type="spellEnd"/>
+      <w:r>
+        <w:rPr>
+          <w:sz w:val="24"/>
+          <w:szCs w:val="24"/>
+          <w:lang w:val="nl-BE"/>
+        </w:rPr>
+        <w:t xml:space="preserve"> naar de load </w:t>
+      </w:r>
+      <w:proofErr w:type="spellStart"/>
+      <w:r>
+        <w:rPr>
+          <w:sz w:val="24"/>
+          <w:szCs w:val="24"/>
+          <w:lang w:val="nl-BE"/>
+        </w:rPr>
+        <w:t>balanc</w:t>
+      </w:r>
+      <w:r>
+        <w:rPr>
+          <w:sz w:val="24"/>
+          <w:szCs w:val="24"/>
+          <w:lang w:val="nl-BE"/>
+        </w:rPr>
+        <w:t>ing</w:t>
+      </w:r>
+      <w:proofErr w:type="spellEnd"/>
+      <w:r>
+        <w:rPr>
+          <w:sz w:val="24"/>
+          <w:szCs w:val="24"/>
+          <w:lang w:val="nl-BE"/>
+        </w:rPr>
+        <w:t xml:space="preserve"> virtual </w:t>
+      </w:r>
+      <w:r>
+        <w:rPr>
+          <w:sz w:val="24"/>
+          <w:szCs w:val="24"/>
+          <w:lang w:val="nl-BE"/>
+        </w:rPr>
+        <w:t>server</w:t>
+      </w:r>
+      <w:r>
+        <w:rPr>
+          <w:sz w:val="24"/>
+          <w:szCs w:val="24"/>
+          <w:lang w:val="nl-BE"/>
+        </w:rPr>
+        <w:t>(s)</w:t>
+      </w:r>
+      <w:r>
+        <w:rPr>
+          <w:sz w:val="24"/>
+          <w:szCs w:val="24"/>
+          <w:lang w:val="nl-BE"/>
+        </w:rPr>
+        <w:t xml:space="preserve">) </w:t>
       </w:r>
     </w:p>
     <w:p>
@@ -209,31 +336,117 @@
         </w:numPr>
         <w:rPr>
           <w:sz w:val="24"/>
-        </w:rPr>
-      </w:pPr>
-      <w:r>
-        <w:rPr>
-          <w:sz w:val="24"/>
+          <w:lang w:val="nl-BE"/>
+        </w:rPr>
+      </w:pPr>
+      <w:r>
+        <w:rPr>
+          <w:sz w:val="24"/>
+          <w:lang w:val="nl-BE"/>
+        </w:rPr>
+        <w:t xml:space="preserve">NetScaler load </w:t>
+      </w:r>
+      <w:proofErr w:type="spellStart"/>
+      <w:r>
+        <w:rPr>
+          <w:sz w:val="24"/>
+          <w:lang w:val="nl-BE"/>
+        </w:rPr>
+        <w:t>balancing</w:t>
+      </w:r>
+      <w:proofErr w:type="spellEnd"/>
+      <w:r>
+        <w:rPr>
+          <w:sz w:val="24"/>
+          <w:lang w:val="nl-BE"/>
+        </w:rPr>
+        <w:t xml:space="preserve"> virtual server</w:t>
+      </w:r>
+      <w:r>
+        <w:rPr>
+          <w:sz w:val="24"/>
+          <w:lang w:val="nl-BE"/>
+        </w:rPr>
+        <w:t>(s)</w:t>
+      </w:r>
+      <w:r>
+        <w:rPr>
+          <w:sz w:val="24"/>
+          <w:lang w:val="nl-BE"/>
+        </w:rPr>
+        <w:t xml:space="preserve"> (load </w:t>
+      </w:r>
+      <w:proofErr w:type="spellStart"/>
+      <w:r>
+        <w:rPr>
+          <w:sz w:val="24"/>
+          <w:lang w:val="nl-BE"/>
+        </w:rPr>
+        <w:t>balancing</w:t>
+      </w:r>
+      <w:proofErr w:type="spellEnd"/>
+      <w:r>
+        <w:rPr>
+          <w:sz w:val="24"/>
+          <w:lang w:val="nl-BE"/>
+        </w:rPr>
+        <w:t xml:space="preserve">, hash </w:t>
+      </w:r>
+      <w:r>
+        <w:rPr>
+          <w:sz w:val="24"/>
+          <w:lang w:val="nl-BE"/>
+        </w:rPr>
+        <w:t>validatie</w:t>
+      </w:r>
+      <w:r>
+        <w:rPr>
+          <w:sz w:val="24"/>
+          <w:lang w:val="nl-BE"/>
+        </w:rPr>
+        <w:t xml:space="preserve">, </w:t>
+      </w:r>
+      <w:r>
+        <w:rPr>
+          <w:sz w:val="24"/>
+          <w:lang w:val="nl-BE"/>
+        </w:rPr>
+        <w:t>SSO-authenticatie</w:t>
+      </w:r>
+      <w:r>
+        <w:rPr>
+          <w:sz w:val="24"/>
+          <w:lang w:val="nl-BE"/>
         </w:rPr>
         <w:t xml:space="preserve"> </w:t>
       </w:r>
       <w:r>
         <w:rPr>
           <w:sz w:val="24"/>
-        </w:rPr>
-        <w:t>NetScaler load balancing virtual server</w:t>
-      </w:r>
-      <w:r>
-        <w:rPr>
-          <w:sz w:val="24"/>
-        </w:rPr>
-        <w:t>(s)</w:t>
-      </w:r>
-      <w:r>
-        <w:rPr>
-          <w:sz w:val="24"/>
-        </w:rPr>
-        <w:t xml:space="preserve"> (load balancing, hash validation, authentication d.m.v. SSO)</w:t>
+          <w:lang w:val="nl-BE"/>
+        </w:rPr>
+        <w:t xml:space="preserve">a.d.h.v. </w:t>
+      </w:r>
+      <w:r>
+        <w:rPr>
+          <w:sz w:val="24"/>
+          <w:lang w:val="nl-BE"/>
+        </w:rPr>
+        <w:t xml:space="preserve">AAA virtual </w:t>
+      </w:r>
+      <w:r>
+        <w:rPr>
+          <w:sz w:val="24"/>
+          <w:lang w:val="nl-BE"/>
+        </w:rPr>
+        <w:t>server</w:t>
+      </w:r>
+      <w:r>
+        <w:rPr>
+          <w:sz w:val="24"/>
+          <w:lang w:val="nl-BE"/>
+        </w:rPr>
+        <w:t>)</w:t>
       </w:r>
     </w:p>
     <w:p>
@@ -245,70 +458,53 @@
         </w:numPr>
         <w:rPr>
           <w:sz w:val="24"/>
-          <w:lang w:val="nl-BE"/>
-        </w:rPr>
-      </w:pPr>
-      <w:r>
-        <w:rPr>
-          <w:sz w:val="24"/>
-        </w:rPr>
-        <w:t xml:space="preserve"> </w:t>
-      </w:r>
-      <w:r>
-        <w:rPr>
-          <w:sz w:val="24"/>
-          <w:lang w:val="nl-BE"/>
-        </w:rPr>
-        <w:t>Storage server</w:t>
-      </w:r>
-      <w:r>
-        <w:rPr>
-          <w:sz w:val="24"/>
-          <w:lang w:val="nl-BE"/>
-        </w:rPr>
-        <w:t>(</w:t>
-      </w:r>
-      <w:r>
-        <w:rPr>
-          <w:sz w:val="24"/>
-          <w:lang w:val="nl-BE"/>
-        </w:rPr>
-        <w:t>s</w:t>
-      </w:r>
-      <w:r>
-        <w:rPr>
-          <w:sz w:val="24"/>
-          <w:lang w:val="nl-BE"/>
-        </w:rPr>
-        <w:t>)</w:t>
-      </w:r>
-      <w:r>
-        <w:rPr>
-          <w:sz w:val="24"/>
-          <w:lang w:val="nl-BE"/>
-        </w:rPr>
-        <w:t xml:space="preserve"> en controller</w:t>
-      </w:r>
-      <w:r>
-        <w:rPr>
-          <w:sz w:val="24"/>
-          <w:lang w:val="nl-BE"/>
-        </w:rPr>
-        <w:t>(</w:t>
-      </w:r>
-      <w:r>
-        <w:rPr>
-          <w:sz w:val="24"/>
-          <w:lang w:val="nl-BE"/>
-        </w:rPr>
-        <w:t>s</w:t>
-      </w:r>
-      <w:r>
-        <w:rPr>
-          <w:sz w:val="24"/>
-          <w:lang w:val="nl-BE"/>
-        </w:rPr>
-        <w:t>)</w:t>
+        </w:rPr>
+      </w:pPr>
+      <w:r>
+        <w:rPr>
+          <w:sz w:val="24"/>
+        </w:rPr>
+        <w:t>NetScaler AAA</w:t>
+      </w:r>
+      <w:r>
+        <w:rPr>
+          <w:sz w:val="24"/>
+        </w:rPr>
+        <w:t xml:space="preserve"> virtual </w:t>
+      </w:r>
+      <w:r>
+        <w:rPr>
+          <w:sz w:val="24"/>
+        </w:rPr>
+        <w:t xml:space="preserve">server </w:t>
+      </w:r>
+      <w:proofErr w:type="spellStart"/>
+      <w:r>
+        <w:rPr>
+          <w:sz w:val="24"/>
+        </w:rPr>
+        <w:t>regelt</w:t>
+      </w:r>
+      <w:proofErr w:type="spellEnd"/>
+      <w:r>
+        <w:rPr>
+          <w:sz w:val="24"/>
+        </w:rPr>
+        <w:t xml:space="preserve"> de </w:t>
+      </w:r>
+      <w:proofErr w:type="spellStart"/>
+      <w:r>
+        <w:rPr>
+          <w:sz w:val="24"/>
+        </w:rPr>
+        <w:t>authenticatie</w:t>
+      </w:r>
+      <w:proofErr w:type="spellEnd"/>
+      <w:r>
+        <w:rPr>
+          <w:sz w:val="24"/>
+        </w:rPr>
+        <w:t xml:space="preserve"> (AD/LDAP, SSO)</w:t>
       </w:r>
     </w:p>
     <w:p>
@@ -328,7 +524,65 @@
           <w:sz w:val="24"/>
           <w:lang w:val="nl-BE"/>
         </w:rPr>
-        <w:t xml:space="preserve"> ShareFile cloud</w:t>
+        <w:t>Storage server</w:t>
+      </w:r>
+      <w:r>
+        <w:rPr>
+          <w:sz w:val="24"/>
+          <w:lang w:val="nl-BE"/>
+        </w:rPr>
+        <w:t>(</w:t>
+      </w:r>
+      <w:r>
+        <w:rPr>
+          <w:sz w:val="24"/>
+          <w:lang w:val="nl-BE"/>
+        </w:rPr>
+        <w:t>s</w:t>
+      </w:r>
+      <w:r>
+        <w:rPr>
+          <w:sz w:val="24"/>
+          <w:lang w:val="nl-BE"/>
+        </w:rPr>
+        <w:t>)</w:t>
+      </w:r>
+      <w:r>
+        <w:rPr>
+          <w:sz w:val="24"/>
+          <w:lang w:val="nl-BE"/>
+        </w:rPr>
+        <w:t xml:space="preserve"> en contro</w:t>
+      </w:r>
+      <w:bookmarkStart w:id="0" w:name="_GoBack"/>
+      <w:bookmarkEnd w:id="0"/>
+      <w:r>
+        <w:rPr>
+          <w:sz w:val="24"/>
+          <w:lang w:val="nl-BE"/>
+        </w:rPr>
+        <w:t>ller</w:t>
+      </w:r>
+      <w:r>
+        <w:rPr>
+          <w:sz w:val="24"/>
+          <w:lang w:val="nl-BE"/>
+        </w:rPr>
+        <w:t>(</w:t>
+      </w:r>
+      <w:r>
+        <w:rPr>
+          <w:sz w:val="24"/>
+          <w:lang w:val="nl-BE"/>
+        </w:rPr>
+        <w:t>s</w:t>
+      </w:r>
+      <w:r>
+        <w:rPr>
+          <w:sz w:val="24"/>
+          <w:lang w:val="nl-BE"/>
+        </w:rPr>
+        <w:t>)</w:t>
       </w:r>
     </w:p>
     <w:p>
@@ -348,7 +602,14 @@
           <w:sz w:val="24"/>
           <w:lang w:val="nl-BE"/>
         </w:rPr>
-        <w:t>Users</w:t>
+        <w:t xml:space="preserve">ShareFile </w:t>
+      </w:r>
+      <w:r>
+        <w:rPr>
+          <w:sz w:val="24"/>
+          <w:lang w:val="nl-BE"/>
+        </w:rPr>
+        <w:t>Cloud</w:t>
       </w:r>
     </w:p>
     <w:p>
@@ -368,6 +629,26 @@
           <w:sz w:val="24"/>
           <w:lang w:val="nl-BE"/>
         </w:rPr>
+        <w:t>Users</w:t>
+      </w:r>
+    </w:p>
+    <w:p>
+      <w:pPr>
+        <w:pStyle w:val="ListParagraph"/>
+        <w:numPr>
+          <w:ilvl w:val="0"/>
+          <w:numId w:val="3"/>
+        </w:numPr>
+        <w:rPr>
+          <w:sz w:val="24"/>
+          <w:lang w:val="nl-BE"/>
+        </w:rPr>
+      </w:pPr>
+      <w:r>
+        <w:rPr>
+          <w:sz w:val="24"/>
+          <w:lang w:val="nl-BE"/>
+        </w:rPr>
         <w:t>Active Directory en e</w:t>
       </w:r>
       <w:r>
@@ -375,7 +656,21 @@
           <w:sz w:val="24"/>
           <w:lang w:val="nl-BE"/>
         </w:rPr>
-        <w:t>xtra’s zoals security certificaat e</w:t>
+        <w:t xml:space="preserve">xtra’s zoals </w:t>
+      </w:r>
+      <w:r>
+        <w:rPr>
+          <w:sz w:val="24"/>
+          <w:lang w:val="nl-BE"/>
+        </w:rPr>
+        <w:t>certificaten</w:t>
+      </w:r>
+      <w:r>
+        <w:rPr>
+          <w:sz w:val="24"/>
+          <w:lang w:val="nl-BE"/>
+        </w:rPr>
+        <w:t xml:space="preserve"> e</w:t>
       </w:r>
       <w:r>
         <w:rPr>
@@ -384,8 +679,6 @@
         </w:rPr>
         <w:t>n extra beveiligingsmaatregelen</w:t>
       </w:r>
-      <w:bookmarkStart w:id="0" w:name="_GoBack"/>
-      <w:bookmarkEnd w:id="0"/>
     </w:p>
     <w:p>
       <w:pPr>
@@ -409,6 +702,24 @@
           <w:sz w:val="28"/>
           <w:lang w:val="nl-BE"/>
         </w:rPr>
+        <w:br w:type="page"/>
+      </w:r>
+    </w:p>
+    <w:p>
+      <w:pPr>
+        <w:rPr>
+          <w:b/>
+          <w:sz w:val="28"/>
+          <w:lang w:val="nl-BE"/>
+        </w:rPr>
+      </w:pPr>
+      <w:r>
+        <w:rPr>
+          <w:b/>
+          <w:sz w:val="28"/>
+          <w:lang w:val="nl-BE"/>
+        </w:rPr>
+        <w:lastRenderedPageBreak/>
         <w:t>Actieplan (stappenplan met deadlines)</w:t>
       </w:r>
     </w:p>
@@ -430,15 +741,7 @@
           <w:sz w:val="24"/>
           <w:lang w:val="nl-BE"/>
         </w:rPr>
-        <w:t>Stappen</w:t>
-      </w:r>
-      <w:r>
-        <w:rPr>
-          <w:b/>
-          <w:sz w:val="24"/>
-          <w:lang w:val="nl-BE"/>
-        </w:rPr>
-        <w:t>:</w:t>
+        <w:t>Stappen:</w:t>
       </w:r>
       <w:r>
         <w:rPr>
@@ -470,21 +773,7 @@
           <w:sz w:val="24"/>
           <w:lang w:val="nl-BE"/>
         </w:rPr>
-        <w:t xml:space="preserve">Opzetten Windows omgeving, </w:t>
-      </w:r>
-      <w:r>
-        <w:rPr>
-          <w:sz w:val="24"/>
-          <w:lang w:val="nl-BE"/>
-        </w:rPr>
-        <w:t>AD</w:t>
-      </w:r>
-      <w:r>
-        <w:rPr>
-          <w:sz w:val="24"/>
-          <w:lang w:val="nl-BE"/>
-        </w:rPr>
-        <w:t>, fileserver</w:t>
+        <w:t>Opzetten Windows omgeving, AD, fileserver</w:t>
       </w:r>
       <w:r>
         <w:rPr>
@@ -522,7 +811,6 @@
           <w:sz w:val="24"/>
           <w:lang w:val="nl-BE"/>
         </w:rPr>
-        <w:lastRenderedPageBreak/>
         <w:t>Opzetten van storagezone</w:t>
       </w:r>
       <w:r>
@@ -556,16 +844,18 @@
           <w:szCs w:val="24"/>
           <w:lang w:val="nl-BE"/>
         </w:rPr>
-        <w:t>Opzetten</w:t>
-      </w:r>
-      <w:r>
-        <w:rPr>
-          <w:sz w:val="24"/>
-          <w:szCs w:val="24"/>
-          <w:lang w:val="nl-BE"/>
-        </w:rPr>
-        <w:t xml:space="preserve"> van ShareFile cloud</w:t>
-      </w:r>
+        <w:t xml:space="preserve">Opzetten van ShareFile </w:t>
+      </w:r>
+      <w:proofErr w:type="spellStart"/>
+      <w:r>
+        <w:rPr>
+          <w:sz w:val="24"/>
+          <w:szCs w:val="24"/>
+          <w:lang w:val="nl-BE"/>
+        </w:rPr>
+        <w:t>cloud</w:t>
+      </w:r>
+      <w:proofErr w:type="spellEnd"/>
       <w:r>
         <w:rPr>
           <w:sz w:val="24"/>
@@ -604,8 +894,17 @@
           <w:sz w:val="24"/>
           <w:lang w:val="nl-BE"/>
         </w:rPr>
-        <w:t>en configuratie Netscaler</w:t>
-      </w:r>
+        <w:t xml:space="preserve">en configuratie </w:t>
+      </w:r>
+      <w:proofErr w:type="spellStart"/>
+      <w:r>
+        <w:rPr>
+          <w:sz w:val="24"/>
+          <w:lang w:val="nl-BE"/>
+        </w:rPr>
+        <w:t>Netscaler</w:t>
+      </w:r>
+      <w:proofErr w:type="spellEnd"/>
       <w:r>
         <w:rPr>
           <w:sz w:val="24"/>
@@ -727,8 +1026,18 @@
           <w:szCs w:val="24"/>
           <w:lang w:val="nl-BE"/>
         </w:rPr>
-        <w:t>oad balancing</w:t>
-      </w:r>
+        <w:t xml:space="preserve">oad </w:t>
+      </w:r>
+      <w:proofErr w:type="spellStart"/>
+      <w:r>
+        <w:rPr>
+          <w:sz w:val="24"/>
+          <w:szCs w:val="24"/>
+          <w:lang w:val="nl-BE"/>
+        </w:rPr>
+        <w:t>balancing</w:t>
+      </w:r>
+      <w:proofErr w:type="spellEnd"/>
       <w:r>
         <w:rPr>
           <w:sz w:val="24"/>
@@ -761,7 +1070,25 @@
           <w:szCs w:val="24"/>
           <w:lang w:val="nl-BE"/>
         </w:rPr>
-        <w:t>Ontdubbelen Netscaler met DMZ</w:t>
+        <w:t xml:space="preserve">Ontdubbelen </w:t>
+      </w:r>
+      <w:proofErr w:type="spellStart"/>
+      <w:r>
+        <w:rPr>
+          <w:sz w:val="24"/>
+          <w:szCs w:val="24"/>
+          <w:lang w:val="nl-BE"/>
+        </w:rPr>
+        <w:t>Netscaler</w:t>
+      </w:r>
+      <w:proofErr w:type="spellEnd"/>
+      <w:r>
+        <w:rPr>
+          <w:sz w:val="24"/>
+          <w:szCs w:val="24"/>
+          <w:lang w:val="nl-BE"/>
+        </w:rPr>
+        <w:t xml:space="preserve"> met DMZ</w:t>
       </w:r>
       <w:r>
         <w:rPr>
@@ -786,12 +1113,14 @@
         <w:rPr>
           <w:sz w:val="24"/>
           <w:szCs w:val="24"/>
-        </w:rPr>
-      </w:pPr>
-      <w:r>
-        <w:rPr>
-          <w:sz w:val="24"/>
-          <w:szCs w:val="24"/>
+          <w:lang w:val="nl-BE"/>
+        </w:rPr>
+      </w:pPr>
+      <w:r>
+        <w:rPr>
+          <w:sz w:val="24"/>
+          <w:szCs w:val="24"/>
+          <w:lang w:val="nl-BE"/>
         </w:rPr>
         <w:t>Uittesten performance en availability m.b.t. SLA</w:t>
       </w:r>
@@ -799,6 +1128,7 @@
         <w:rPr>
           <w:sz w:val="24"/>
           <w:szCs w:val="24"/>
+          <w:lang w:val="nl-BE"/>
         </w:rPr>
         <w:tab/>
         <w:t>27/04/18</w:t>
@@ -1833,4 +2163,16 @@
     </a:ext>
   </a:extLst>
 </a:theme>
+</file>
+
+<file path=customXml/item1.xml><?xml version="1.0" encoding="utf-8"?>
+<b:Sources xmlns:b="http://schemas.openxmlformats.org/officeDocument/2006/bibliography" xmlns="http://schemas.openxmlformats.org/officeDocument/2006/bibliography" SelectedStyle="\APASixthEditionOfficeOnline.xsl" StyleName="APA" Version="6"/>
+</file>
+
+<file path=customXml/itemProps1.xml><?xml version="1.0" encoding="utf-8"?>
+<ds:datastoreItem xmlns:ds="http://schemas.openxmlformats.org/officeDocument/2006/customXml" ds:itemID="{921C2A04-43E2-4604-964C-A57D7D9D87AE}">
+  <ds:schemaRefs>
+    <ds:schemaRef ds:uri="http://schemas.openxmlformats.org/officeDocument/2006/bibliography"/>
+  </ds:schemaRefs>
+</ds:datastoreItem>
 </file>
</xml_diff>